<commit_message>
add the documentation of the radio
</commit_message>
<xml_diff>
--- a/radio_manual.docx
+++ b/radio_manual.docx
@@ -384,7 +384,15 @@
         </w:numPr>
       </w:pPr>
       <w:r>
-        <w:t>Set the Tag as “RadioChannel”</w:t>
+        <w:t>Set the Tag as “</w:t>
+      </w:r>
+      <w:proofErr w:type="spellStart"/>
+      <w:r>
+        <w:t>RadioChannel</w:t>
+      </w:r>
+      <w:proofErr w:type="spellEnd"/>
+      <w:r>
+        <w:t>”</w:t>
       </w:r>
     </w:p>
     <w:p/>
@@ -564,7 +572,15 @@
         </w:numPr>
       </w:pPr>
       <w:r>
-        <w:t>Set Tag as “RadioButton”</w:t>
+        <w:t>Set Tag as “</w:t>
+      </w:r>
+      <w:proofErr w:type="spellStart"/>
+      <w:r>
+        <w:t>RadioButton</w:t>
+      </w:r>
+      <w:proofErr w:type="spellEnd"/>
+      <w:r>
+        <w:t>”</w:t>
       </w:r>
     </w:p>
     <w:p>
@@ -687,7 +703,15 @@
         </w:numPr>
       </w:pPr>
       <w:r>
-        <w:t>Add a Tapable Button</w:t>
+        <w:t xml:space="preserve">Add a </w:t>
+      </w:r>
+      <w:proofErr w:type="spellStart"/>
+      <w:r>
+        <w:t>Tapable</w:t>
+      </w:r>
+      <w:proofErr w:type="spellEnd"/>
+      <w:r>
+        <w:t xml:space="preserve"> Button</w:t>
       </w:r>
     </w:p>
     <w:p>
@@ -783,46 +807,96 @@
       <w:pPr>
         <w:pStyle w:val="ListParagraph"/>
       </w:pPr>
-      <w:r>
-        <w:t xml:space="preserve">startPosition is the default transformation </w:t>
-      </w:r>
-    </w:p>
-    <w:p>
-      <w:pPr>
-        <w:pStyle w:val="ListParagraph"/>
-      </w:pPr>
-      <w:r>
-        <w:t>(when Radio is off).</w:t>
-      </w:r>
-    </w:p>
-    <w:p>
-      <w:pPr>
-        <w:pStyle w:val="ListParagraph"/>
-      </w:pPr>
-      <w:r>
-        <w:t>endPosition is the target transformation</w:t>
-      </w:r>
-    </w:p>
-    <w:p>
-      <w:pPr>
-        <w:pStyle w:val="ListParagraph"/>
-      </w:pPr>
-      <w:r>
-        <w:t xml:space="preserve"> (when Radio is on).</w:t>
-      </w:r>
-    </w:p>
-    <w:p>
-      <w:pPr>
-        <w:pStyle w:val="ListParagraph"/>
-      </w:pPr>
-    </w:p>
-    <w:p>
-      <w:pPr>
-        <w:pStyle w:val="ListParagraph"/>
-      </w:pPr>
-      <w:r>
-        <w:t>endPosition = startPosition + buttonTransformation</w:t>
-      </w:r>
+      <w:proofErr w:type="spellStart"/>
+      <w:proofErr w:type="gramStart"/>
+      <w:r>
+        <w:t>startPosition</w:t>
+      </w:r>
+      <w:proofErr w:type="spellEnd"/>
+      <w:proofErr w:type="gramEnd"/>
+      <w:r>
+        <w:t xml:space="preserve"> is the default transformation </w:t>
+      </w:r>
+    </w:p>
+    <w:p>
+      <w:pPr>
+        <w:pStyle w:val="ListParagraph"/>
+      </w:pPr>
+      <w:r>
+        <w:t>(</w:t>
+      </w:r>
+      <w:proofErr w:type="gramStart"/>
+      <w:r>
+        <w:t>when</w:t>
+      </w:r>
+      <w:proofErr w:type="gramEnd"/>
+      <w:r>
+        <w:t xml:space="preserve"> Radio is off).</w:t>
+      </w:r>
+    </w:p>
+    <w:p>
+      <w:pPr>
+        <w:pStyle w:val="ListParagraph"/>
+      </w:pPr>
+      <w:proofErr w:type="spellStart"/>
+      <w:proofErr w:type="gramStart"/>
+      <w:r>
+        <w:t>endPosition</w:t>
+      </w:r>
+      <w:proofErr w:type="spellEnd"/>
+      <w:proofErr w:type="gramEnd"/>
+      <w:r>
+        <w:t xml:space="preserve"> is the target transformation</w:t>
+      </w:r>
+    </w:p>
+    <w:p>
+      <w:pPr>
+        <w:pStyle w:val="ListParagraph"/>
+      </w:pPr>
+      <w:r>
+        <w:t xml:space="preserve"> (</w:t>
+      </w:r>
+      <w:proofErr w:type="gramStart"/>
+      <w:r>
+        <w:t>when</w:t>
+      </w:r>
+      <w:proofErr w:type="gramEnd"/>
+      <w:r>
+        <w:t xml:space="preserve"> Radio is on).</w:t>
+      </w:r>
+    </w:p>
+    <w:p>
+      <w:pPr>
+        <w:pStyle w:val="ListParagraph"/>
+      </w:pPr>
+    </w:p>
+    <w:p>
+      <w:pPr>
+        <w:pStyle w:val="ListParagraph"/>
+      </w:pPr>
+      <w:proofErr w:type="spellStart"/>
+      <w:proofErr w:type="gramStart"/>
+      <w:r>
+        <w:t>endPosition</w:t>
+      </w:r>
+      <w:proofErr w:type="spellEnd"/>
+      <w:proofErr w:type="gramEnd"/>
+      <w:r>
+        <w:t xml:space="preserve"> = </w:t>
+      </w:r>
+      <w:proofErr w:type="spellStart"/>
+      <w:r>
+        <w:t>startPosition</w:t>
+      </w:r>
+      <w:proofErr w:type="spellEnd"/>
+      <w:r>
+        <w:t xml:space="preserve"> + </w:t>
+      </w:r>
+      <w:proofErr w:type="spellStart"/>
+      <w:r>
+        <w:t>buttonTransformation</w:t>
+      </w:r>
+      <w:proofErr w:type="spellEnd"/>
     </w:p>
     <w:p>
       <w:pPr>
@@ -999,7 +1073,15 @@
         </w:drawing>
       </w:r>
       <w:r>
-        <w:t>Set Tag as “RadioWheel”</w:t>
+        <w:t>Set Tag as “</w:t>
+      </w:r>
+      <w:proofErr w:type="spellStart"/>
+      <w:r>
+        <w:t>RadioWheel</w:t>
+      </w:r>
+      <w:proofErr w:type="spellEnd"/>
+      <w:r>
+        <w:t>”</w:t>
       </w:r>
     </w:p>
     <w:p>
@@ -1156,8 +1238,779 @@
       <w:r>
         <w:t xml:space="preserve">      Uncheck the “Play On Awake”</w:t>
       </w:r>
+    </w:p>
+    <w:p/>
+    <w:p>
+      <w:pPr>
+        <w:pStyle w:val="ListParagraph"/>
+        <w:numPr>
+          <w:ilvl w:val="0"/>
+          <w:numId w:val="1"/>
+        </w:numPr>
+      </w:pPr>
+      <w:r>
+        <w:lastRenderedPageBreak/>
+        <w:t>Radio</w:t>
+      </w:r>
+    </w:p>
+    <w:p>
+      <w:pPr>
+        <w:pStyle w:val="ListParagraph"/>
+      </w:pPr>
+      <w:r>
+        <w:rPr>
+          <w:noProof/>
+        </w:rPr>
+        <w:drawing>
+          <wp:anchor distT="0" distB="0" distL="114300" distR="114300" simplePos="0" relativeHeight="251667456" behindDoc="0" locked="0" layoutInCell="1" allowOverlap="1">
+            <wp:simplePos x="0" y="0"/>
+            <wp:positionH relativeFrom="column">
+              <wp:posOffset>224155</wp:posOffset>
+            </wp:positionH>
+            <wp:positionV relativeFrom="page">
+              <wp:posOffset>1155065</wp:posOffset>
+            </wp:positionV>
+            <wp:extent cx="1940560" cy="1308100"/>
+            <wp:effectExtent l="0" t="0" r="2540" b="6350"/>
+            <wp:wrapSquare wrapText="bothSides"/>
+            <wp:docPr id="12" name="Picture 12"/>
+            <wp:cNvGraphicFramePr>
+              <a:graphicFrameLocks xmlns:a="http://schemas.openxmlformats.org/drawingml/2006/main" noChangeAspect="1"/>
+            </wp:cNvGraphicFramePr>
+            <a:graphic xmlns:a="http://schemas.openxmlformats.org/drawingml/2006/main">
+              <a:graphicData uri="http://schemas.openxmlformats.org/drawingml/2006/picture">
+                <pic:pic xmlns:pic="http://schemas.openxmlformats.org/drawingml/2006/picture">
+                  <pic:nvPicPr>
+                    <pic:cNvPr id="1" name=""/>
+                    <pic:cNvPicPr/>
+                  </pic:nvPicPr>
+                  <pic:blipFill>
+                    <a:blip r:embed="rId15">
+                      <a:extLst>
+                        <a:ext uri="{28A0092B-C50C-407E-A947-70E740481C1C}">
+                          <a14:useLocalDpi xmlns:a14="http://schemas.microsoft.com/office/drawing/2010/main" val="0"/>
+                        </a:ext>
+                      </a:extLst>
+                    </a:blip>
+                    <a:stretch>
+                      <a:fillRect/>
+                    </a:stretch>
+                  </pic:blipFill>
+                  <pic:spPr>
+                    <a:xfrm>
+                      <a:off x="0" y="0"/>
+                      <a:ext cx="1940560" cy="1308100"/>
+                    </a:xfrm>
+                    <a:prstGeom prst="rect">
+                      <a:avLst/>
+                    </a:prstGeom>
+                  </pic:spPr>
+                </pic:pic>
+              </a:graphicData>
+            </a:graphic>
+            <wp14:sizeRelH relativeFrom="margin">
+              <wp14:pctWidth>0</wp14:pctWidth>
+            </wp14:sizeRelH>
+            <wp14:sizeRelV relativeFrom="margin">
+              <wp14:pctHeight>0</wp14:pctHeight>
+            </wp14:sizeRelV>
+          </wp:anchor>
+        </w:drawing>
+      </w:r>
+    </w:p>
+    <w:p>
+      <w:pPr>
+        <w:pStyle w:val="ListParagraph"/>
+      </w:pPr>
+    </w:p>
+    <w:p>
+      <w:pPr>
+        <w:pStyle w:val="ListParagraph"/>
+      </w:pPr>
+    </w:p>
+    <w:p>
+      <w:pPr>
+        <w:pStyle w:val="ListParagraph"/>
+      </w:pPr>
+    </w:p>
+    <w:p>
+      <w:pPr>
+        <w:pStyle w:val="ListParagraph"/>
+      </w:pPr>
+    </w:p>
+    <w:p>
+      <w:pPr>
+        <w:pStyle w:val="ListParagraph"/>
+      </w:pPr>
+    </w:p>
+    <w:p>
+      <w:pPr>
+        <w:pStyle w:val="ListParagraph"/>
+      </w:pPr>
+    </w:p>
+    <w:p>
+      <w:pPr>
+        <w:pStyle w:val="ListParagraph"/>
+      </w:pPr>
+      <w:r>
+        <w:rPr>
+          <w:noProof/>
+        </w:rPr>
+        <w:drawing>
+          <wp:anchor distT="0" distB="0" distL="114300" distR="114300" simplePos="0" relativeHeight="251668480" behindDoc="0" locked="0" layoutInCell="1" allowOverlap="1">
+            <wp:simplePos x="0" y="0"/>
+            <wp:positionH relativeFrom="column">
+              <wp:posOffset>224128</wp:posOffset>
+            </wp:positionH>
+            <wp:positionV relativeFrom="page">
+              <wp:posOffset>2554761</wp:posOffset>
+            </wp:positionV>
+            <wp:extent cx="3980815" cy="6494780"/>
+            <wp:effectExtent l="0" t="0" r="635" b="1270"/>
+            <wp:wrapSquare wrapText="bothSides"/>
+            <wp:docPr id="13" name="Picture 13"/>
+            <wp:cNvGraphicFramePr>
+              <a:graphicFrameLocks xmlns:a="http://schemas.openxmlformats.org/drawingml/2006/main" noChangeAspect="1"/>
+            </wp:cNvGraphicFramePr>
+            <a:graphic xmlns:a="http://schemas.openxmlformats.org/drawingml/2006/main">
+              <a:graphicData uri="http://schemas.openxmlformats.org/drawingml/2006/picture">
+                <pic:pic xmlns:pic="http://schemas.openxmlformats.org/drawingml/2006/picture">
+                  <pic:nvPicPr>
+                    <pic:cNvPr id="1" name=""/>
+                    <pic:cNvPicPr/>
+                  </pic:nvPicPr>
+                  <pic:blipFill>
+                    <a:blip r:embed="rId16">
+                      <a:extLst>
+                        <a:ext uri="{28A0092B-C50C-407E-A947-70E740481C1C}">
+                          <a14:useLocalDpi xmlns:a14="http://schemas.microsoft.com/office/drawing/2010/main" val="0"/>
+                        </a:ext>
+                      </a:extLst>
+                    </a:blip>
+                    <a:stretch>
+                      <a:fillRect/>
+                    </a:stretch>
+                  </pic:blipFill>
+                  <pic:spPr>
+                    <a:xfrm>
+                      <a:off x="0" y="0"/>
+                      <a:ext cx="3980815" cy="6494780"/>
+                    </a:xfrm>
+                    <a:prstGeom prst="rect">
+                      <a:avLst/>
+                    </a:prstGeom>
+                  </pic:spPr>
+                </pic:pic>
+              </a:graphicData>
+            </a:graphic>
+          </wp:anchor>
+        </w:drawing>
+      </w:r>
+    </w:p>
+    <w:p>
+      <w:pPr>
+        <w:pStyle w:val="ListParagraph"/>
+      </w:pPr>
+    </w:p>
+    <w:p>
+      <w:pPr>
+        <w:pStyle w:val="ListParagraph"/>
+        <w:numPr>
+          <w:ilvl w:val="0"/>
+          <w:numId w:val="7"/>
+        </w:numPr>
+      </w:pPr>
+      <w:r>
+        <w:t>Set Tag as “Radio”</w:t>
+      </w:r>
+    </w:p>
+    <w:p>
+      <w:pPr>
+        <w:pStyle w:val="ListParagraph"/>
+        <w:ind w:left="1080"/>
+      </w:pPr>
+    </w:p>
+    <w:p>
+      <w:pPr>
+        <w:pStyle w:val="ListParagraph"/>
+        <w:ind w:left="1080"/>
+      </w:pPr>
+    </w:p>
+    <w:p>
+      <w:pPr>
+        <w:pStyle w:val="ListParagraph"/>
+        <w:ind w:left="1080"/>
+      </w:pPr>
+    </w:p>
+    <w:p>
+      <w:pPr>
+        <w:pStyle w:val="ListParagraph"/>
+        <w:ind w:left="1080"/>
+      </w:pPr>
+    </w:p>
+    <w:p>
+      <w:pPr>
+        <w:pStyle w:val="ListParagraph"/>
+        <w:numPr>
+          <w:ilvl w:val="0"/>
+          <w:numId w:val="7"/>
+        </w:numPr>
+      </w:pPr>
+      <w:r>
+        <w:t>Add an Audio Source</w:t>
+      </w:r>
+    </w:p>
+    <w:p>
+      <w:pPr>
+        <w:pStyle w:val="ListParagraph"/>
+        <w:ind w:left="1080"/>
+      </w:pPr>
+      <w:r>
+        <w:t xml:space="preserve">      The sound clip </w:t>
+      </w:r>
+      <w:proofErr w:type="gramStart"/>
+      <w:r>
+        <w:t>should be changed</w:t>
+      </w:r>
+      <w:proofErr w:type="gramEnd"/>
+      <w:r>
+        <w:t xml:space="preserve"> through the script.</w:t>
+      </w:r>
+    </w:p>
+    <w:p>
+      <w:pPr>
+        <w:pStyle w:val="ListParagraph"/>
+        <w:ind w:left="1080"/>
+      </w:pPr>
+    </w:p>
+    <w:p>
+      <w:pPr>
+        <w:pStyle w:val="ListParagraph"/>
+        <w:ind w:left="1080"/>
+      </w:pPr>
+    </w:p>
+    <w:p>
+      <w:pPr>
+        <w:pStyle w:val="ListParagraph"/>
+        <w:ind w:left="1080"/>
+      </w:pPr>
+    </w:p>
+    <w:p>
+      <w:pPr>
+        <w:pStyle w:val="ListParagraph"/>
+        <w:ind w:left="1080"/>
+      </w:pPr>
+      <w:r>
+        <w:t xml:space="preserve">      Uncheck the “Play On Awake”</w:t>
+      </w:r>
+    </w:p>
+    <w:p>
+      <w:pPr>
+        <w:pStyle w:val="ListParagraph"/>
+        <w:ind w:left="1080"/>
+      </w:pPr>
+    </w:p>
+    <w:p>
+      <w:pPr>
+        <w:pStyle w:val="ListParagraph"/>
+        <w:ind w:left="1080"/>
+      </w:pPr>
+    </w:p>
+    <w:p>
+      <w:pPr>
+        <w:pStyle w:val="ListParagraph"/>
+        <w:ind w:left="1080"/>
+      </w:pPr>
+    </w:p>
+    <w:p>
+      <w:pPr>
+        <w:pStyle w:val="ListParagraph"/>
+        <w:ind w:left="1080"/>
+      </w:pPr>
+    </w:p>
+    <w:p>
+      <w:pPr>
+        <w:pStyle w:val="ListParagraph"/>
+        <w:ind w:left="1080"/>
+      </w:pPr>
+    </w:p>
+    <w:p>
+      <w:pPr>
+        <w:pStyle w:val="ListParagraph"/>
+        <w:ind w:left="1080"/>
+      </w:pPr>
+    </w:p>
+    <w:p>
+      <w:pPr>
+        <w:pStyle w:val="ListParagraph"/>
+        <w:ind w:left="1080"/>
+      </w:pPr>
+    </w:p>
+    <w:p>
+      <w:pPr>
+        <w:pStyle w:val="ListParagraph"/>
+        <w:ind w:left="1080"/>
+      </w:pPr>
+    </w:p>
+    <w:p>
+      <w:pPr>
+        <w:pStyle w:val="ListParagraph"/>
+        <w:ind w:left="1080"/>
+      </w:pPr>
+    </w:p>
+    <w:p>
+      <w:pPr>
+        <w:pStyle w:val="ListParagraph"/>
+        <w:numPr>
+          <w:ilvl w:val="0"/>
+          <w:numId w:val="7"/>
+        </w:numPr>
+      </w:pPr>
+      <w:r>
+        <w:t>Add the Radio</w:t>
+      </w:r>
+    </w:p>
+    <w:p>
+      <w:pPr>
+        <w:pStyle w:val="ListParagraph"/>
+        <w:ind w:left="1080"/>
+      </w:pPr>
+    </w:p>
+    <w:p>
+      <w:pPr>
+        <w:pStyle w:val="ListParagraph"/>
+        <w:ind w:left="1080"/>
+      </w:pPr>
+      <w:r>
+        <w:t xml:space="preserve">      Static: default sound clip.</w:t>
+      </w:r>
+    </w:p>
+    <w:p>
+      <w:pPr>
+        <w:pStyle w:val="ListParagraph"/>
+        <w:ind w:left="1080"/>
+      </w:pPr>
+      <w:r>
+        <w:t xml:space="preserve">      Real: clip contains the important information.</w:t>
+      </w:r>
+    </w:p>
+    <w:p>
+      <w:pPr>
+        <w:pStyle w:val="ListParagraph"/>
+        <w:ind w:left="1080"/>
+      </w:pPr>
+    </w:p>
+    <w:p>
+      <w:pPr>
+        <w:pStyle w:val="ListParagraph"/>
+        <w:ind w:left="1080"/>
+      </w:pPr>
+      <w:r>
+        <w:t xml:space="preserve">      Fake(s): clips that are not important.</w:t>
+      </w:r>
+    </w:p>
+    <w:p>
+      <w:pPr>
+        <w:pStyle w:val="ListParagraph"/>
+        <w:ind w:left="1080"/>
+      </w:pPr>
+    </w:p>
+    <w:p>
+      <w:pPr>
+        <w:pStyle w:val="ListParagraph"/>
+        <w:ind w:left="1080"/>
+      </w:pPr>
+      <w:r>
+        <w:t xml:space="preserve">      Enter the minimum and maximum position of the Red Line.</w:t>
+      </w:r>
+    </w:p>
+    <w:p>
+      <w:pPr>
+        <w:pStyle w:val="ListParagraph"/>
+        <w:numPr>
+          <w:ilvl w:val="0"/>
+          <w:numId w:val="7"/>
+        </w:numPr>
+        <w:rPr>
+          <w:rFonts w:ascii="Consolas" w:hAnsi="Consolas" w:cs="Consolas"/>
+          <w:color w:val="000000"/>
+          <w:sz w:val="19"/>
+          <w:szCs w:val="19"/>
+        </w:rPr>
+      </w:pPr>
+      <w:r>
+        <w:rPr>
+          <w:noProof/>
+        </w:rPr>
+        <w:lastRenderedPageBreak/>
+        <w:drawing>
+          <wp:anchor distT="0" distB="0" distL="114300" distR="114300" simplePos="0" relativeHeight="251669504" behindDoc="0" locked="0" layoutInCell="1" allowOverlap="1">
+            <wp:simplePos x="0" y="0"/>
+            <wp:positionH relativeFrom="column">
+              <wp:posOffset>10795</wp:posOffset>
+            </wp:positionH>
+            <wp:positionV relativeFrom="margin">
+              <wp:align>top</wp:align>
+            </wp:positionV>
+            <wp:extent cx="3340735" cy="3971290"/>
+            <wp:effectExtent l="0" t="0" r="0" b="0"/>
+            <wp:wrapSquare wrapText="bothSides"/>
+            <wp:docPr id="14" name="Picture 14"/>
+            <wp:cNvGraphicFramePr>
+              <a:graphicFrameLocks xmlns:a="http://schemas.openxmlformats.org/drawingml/2006/main" noChangeAspect="1"/>
+            </wp:cNvGraphicFramePr>
+            <a:graphic xmlns:a="http://schemas.openxmlformats.org/drawingml/2006/main">
+              <a:graphicData uri="http://schemas.openxmlformats.org/drawingml/2006/picture">
+                <pic:pic xmlns:pic="http://schemas.openxmlformats.org/drawingml/2006/picture">
+                  <pic:nvPicPr>
+                    <pic:cNvPr id="1" name=""/>
+                    <pic:cNvPicPr/>
+                  </pic:nvPicPr>
+                  <pic:blipFill>
+                    <a:blip r:embed="rId17">
+                      <a:extLst>
+                        <a:ext uri="{28A0092B-C50C-407E-A947-70E740481C1C}">
+                          <a14:useLocalDpi xmlns:a14="http://schemas.microsoft.com/office/drawing/2010/main" val="0"/>
+                        </a:ext>
+                      </a:extLst>
+                    </a:blip>
+                    <a:stretch>
+                      <a:fillRect/>
+                    </a:stretch>
+                  </pic:blipFill>
+                  <pic:spPr>
+                    <a:xfrm>
+                      <a:off x="0" y="0"/>
+                      <a:ext cx="3340735" cy="3971290"/>
+                    </a:xfrm>
+                    <a:prstGeom prst="rect">
+                      <a:avLst/>
+                    </a:prstGeom>
+                  </pic:spPr>
+                </pic:pic>
+              </a:graphicData>
+            </a:graphic>
+            <wp14:sizeRelH relativeFrom="margin">
+              <wp14:pctWidth>0</wp14:pctWidth>
+            </wp14:sizeRelH>
+            <wp14:sizeRelV relativeFrom="margin">
+              <wp14:pctHeight>0</wp14:pctHeight>
+            </wp14:sizeRelV>
+          </wp:anchor>
+        </w:drawing>
+      </w:r>
+      <w:r>
+        <w:t xml:space="preserve">The frequencies for radio can be changed at </w:t>
+      </w:r>
+      <w:proofErr w:type="spellStart"/>
+      <w:r>
+        <w:t>Radio.</w:t>
+      </w:r>
+      <w:r>
+        <w:rPr>
+          <w:rFonts w:ascii="Consolas" w:hAnsi="Consolas" w:cs="Consolas"/>
+          <w:color w:val="000000"/>
+          <w:sz w:val="19"/>
+          <w:szCs w:val="19"/>
+        </w:rPr>
+        <w:t>switchChannel</w:t>
+      </w:r>
+      <w:proofErr w:type="spellEnd"/>
+      <w:r>
+        <w:rPr>
+          <w:rFonts w:ascii="Consolas" w:hAnsi="Consolas" w:cs="Consolas"/>
+          <w:color w:val="000000"/>
+          <w:sz w:val="19"/>
+          <w:szCs w:val="19"/>
+        </w:rPr>
+        <w:t>()</w:t>
+      </w:r>
+    </w:p>
+    <w:p>
+      <w:pPr>
+        <w:pStyle w:val="ListParagraph"/>
+        <w:ind w:left="1080"/>
+        <w:rPr>
+          <w:rFonts w:ascii="Consolas" w:hAnsi="Consolas" w:cs="Consolas"/>
+          <w:color w:val="000000"/>
+          <w:sz w:val="19"/>
+          <w:szCs w:val="19"/>
+        </w:rPr>
+      </w:pPr>
+    </w:p>
+    <w:p>
+      <w:pPr>
+        <w:pStyle w:val="ListParagraph"/>
+        <w:ind w:left="1080"/>
+        <w:rPr>
+          <w:rFonts w:ascii="Consolas" w:hAnsi="Consolas" w:cs="Consolas"/>
+          <w:color w:val="000000"/>
+          <w:sz w:val="19"/>
+          <w:szCs w:val="19"/>
+        </w:rPr>
+      </w:pPr>
+      <w:proofErr w:type="spellStart"/>
+      <w:proofErr w:type="gramStart"/>
+      <w:r>
+        <w:rPr>
+          <w:rFonts w:ascii="Consolas" w:hAnsi="Consolas" w:cs="Consolas"/>
+          <w:color w:val="000000"/>
+          <w:sz w:val="19"/>
+          <w:szCs w:val="19"/>
+        </w:rPr>
+        <w:t>channelRatio</w:t>
+      </w:r>
+      <w:proofErr w:type="spellEnd"/>
+      <w:proofErr w:type="gramEnd"/>
+      <w:r>
+        <w:rPr>
+          <w:rFonts w:ascii="Consolas" w:hAnsi="Consolas" w:cs="Consolas"/>
+          <w:color w:val="000000"/>
+          <w:sz w:val="19"/>
+          <w:szCs w:val="19"/>
+        </w:rPr>
+        <w:t xml:space="preserve"> is the</w:t>
+      </w:r>
+    </w:p>
+    <w:p>
+      <w:pPr>
+        <w:pStyle w:val="ListParagraph"/>
+        <w:ind w:left="1080"/>
+        <w:rPr>
+          <w:rFonts w:ascii="Consolas" w:hAnsi="Consolas" w:cs="Consolas"/>
+          <w:color w:val="000000"/>
+          <w:sz w:val="19"/>
+          <w:szCs w:val="19"/>
+        </w:rPr>
+      </w:pPr>
+      <w:r>
+        <w:rPr>
+          <w:rFonts w:ascii="Consolas" w:hAnsi="Consolas" w:cs="Consolas"/>
+          <w:color w:val="000000"/>
+          <w:sz w:val="19"/>
+          <w:szCs w:val="19"/>
+        </w:rPr>
+        <w:t>(</w:t>
+      </w:r>
+      <w:proofErr w:type="spellStart"/>
+      <w:proofErr w:type="gramStart"/>
+      <w:r>
+        <w:rPr>
+          <w:rFonts w:ascii="Consolas" w:hAnsi="Consolas" w:cs="Consolas"/>
+          <w:color w:val="000000"/>
+          <w:sz w:val="19"/>
+          <w:szCs w:val="19"/>
+        </w:rPr>
+        <w:t>wheel</w:t>
+      </w:r>
+      <w:r>
+        <w:rPr>
+          <w:rFonts w:ascii="Consolas" w:hAnsi="Consolas" w:cs="Consolas"/>
+          <w:color w:val="000000"/>
+          <w:sz w:val="19"/>
+          <w:szCs w:val="19"/>
+        </w:rPr>
+        <w:t>Rotation</w:t>
+      </w:r>
+      <w:proofErr w:type="spellEnd"/>
+      <w:proofErr w:type="gramEnd"/>
+      <w:r>
+        <w:rPr>
+          <w:rFonts w:ascii="Consolas" w:hAnsi="Consolas" w:cs="Consolas"/>
+          <w:color w:val="000000"/>
+          <w:sz w:val="19"/>
+          <w:szCs w:val="19"/>
+        </w:rPr>
+        <w:t xml:space="preserve"> - </w:t>
+      </w:r>
+      <w:proofErr w:type="spellStart"/>
+      <w:r>
+        <w:rPr>
+          <w:rFonts w:ascii="Consolas" w:hAnsi="Consolas" w:cs="Consolas"/>
+          <w:color w:val="000000"/>
+          <w:sz w:val="19"/>
+          <w:szCs w:val="19"/>
+        </w:rPr>
+        <w:t>minAngle</w:t>
+      </w:r>
+      <w:proofErr w:type="spellEnd"/>
+      <w:r>
+        <w:rPr>
+          <w:rFonts w:ascii="Consolas" w:hAnsi="Consolas" w:cs="Consolas"/>
+          <w:color w:val="000000"/>
+          <w:sz w:val="19"/>
+          <w:szCs w:val="19"/>
+        </w:rPr>
+        <w:t xml:space="preserve">) / </w:t>
+      </w:r>
+      <w:proofErr w:type="spellStart"/>
+      <w:proofErr w:type="gramStart"/>
+      <w:r>
+        <w:rPr>
+          <w:rFonts w:ascii="Consolas" w:hAnsi="Consolas" w:cs="Consolas"/>
+          <w:color w:val="000000"/>
+          <w:sz w:val="19"/>
+          <w:szCs w:val="19"/>
+        </w:rPr>
+        <w:t>angleDis</w:t>
+      </w:r>
+      <w:proofErr w:type="spellEnd"/>
+      <w:proofErr w:type="gramEnd"/>
+    </w:p>
+    <w:p>
+      <w:pPr>
+        <w:pStyle w:val="ListParagraph"/>
+        <w:ind w:left="1080"/>
+        <w:rPr>
+          <w:rFonts w:ascii="Consolas" w:hAnsi="Consolas" w:cs="Consolas"/>
+          <w:color w:val="000000"/>
+          <w:sz w:val="19"/>
+          <w:szCs w:val="19"/>
+        </w:rPr>
+      </w:pPr>
+    </w:p>
+    <w:p>
+      <w:pPr>
+        <w:pStyle w:val="ListParagraph"/>
+        <w:ind w:left="1080"/>
+        <w:rPr>
+          <w:rFonts w:ascii="Consolas" w:hAnsi="Consolas" w:cs="Consolas"/>
+          <w:color w:val="000000"/>
+          <w:sz w:val="19"/>
+          <w:szCs w:val="19"/>
+        </w:rPr>
+      </w:pPr>
+      <w:proofErr w:type="spellStart"/>
+      <w:r>
+        <w:rPr>
+          <w:rFonts w:ascii="Consolas" w:hAnsi="Consolas" w:cs="Consolas"/>
+          <w:color w:val="000000"/>
+          <w:sz w:val="19"/>
+          <w:szCs w:val="19"/>
+        </w:rPr>
+        <w:t>WheelRotation</w:t>
+      </w:r>
+      <w:proofErr w:type="spellEnd"/>
+      <w:r>
+        <w:rPr>
+          <w:rFonts w:ascii="Consolas" w:hAnsi="Consolas" w:cs="Consolas"/>
+          <w:color w:val="000000"/>
+          <w:sz w:val="19"/>
+          <w:szCs w:val="19"/>
+        </w:rPr>
+        <w:t xml:space="preserve"> is the current angle of the knob.</w:t>
+      </w:r>
+    </w:p>
+    <w:p>
+      <w:pPr>
+        <w:pStyle w:val="ListParagraph"/>
+        <w:ind w:left="1080"/>
+        <w:rPr>
+          <w:rFonts w:ascii="Consolas" w:hAnsi="Consolas" w:cs="Consolas"/>
+          <w:color w:val="000000"/>
+          <w:sz w:val="19"/>
+          <w:szCs w:val="19"/>
+        </w:rPr>
+      </w:pPr>
+      <w:proofErr w:type="spellStart"/>
+      <w:r>
+        <w:rPr>
+          <w:rFonts w:ascii="Consolas" w:hAnsi="Consolas" w:cs="Consolas"/>
+          <w:color w:val="000000"/>
+          <w:sz w:val="19"/>
+          <w:szCs w:val="19"/>
+        </w:rPr>
+        <w:t>Minangle</w:t>
+      </w:r>
+      <w:proofErr w:type="spellEnd"/>
+      <w:r>
+        <w:rPr>
+          <w:rFonts w:ascii="Consolas" w:hAnsi="Consolas" w:cs="Consolas"/>
+          <w:color w:val="000000"/>
+          <w:sz w:val="19"/>
+          <w:szCs w:val="19"/>
+        </w:rPr>
+        <w:t xml:space="preserve"> is the minimum angle of the knob.</w:t>
+      </w:r>
+    </w:p>
+    <w:p>
+      <w:pPr>
+        <w:pStyle w:val="ListParagraph"/>
+        <w:ind w:left="1080"/>
+      </w:pPr>
+      <w:proofErr w:type="spellStart"/>
+      <w:proofErr w:type="gramStart"/>
+      <w:r>
+        <w:rPr>
+          <w:rFonts w:ascii="Consolas" w:hAnsi="Consolas" w:cs="Consolas"/>
+          <w:color w:val="000000"/>
+          <w:sz w:val="19"/>
+          <w:szCs w:val="19"/>
+        </w:rPr>
+        <w:t>angleDis</w:t>
+      </w:r>
+      <w:proofErr w:type="spellEnd"/>
+      <w:proofErr w:type="gramEnd"/>
+      <w:r>
+        <w:rPr>
+          <w:rFonts w:ascii="Consolas" w:hAnsi="Consolas" w:cs="Consolas"/>
+          <w:color w:val="000000"/>
+          <w:sz w:val="19"/>
+          <w:szCs w:val="19"/>
+        </w:rPr>
+        <w:t xml:space="preserve"> = </w:t>
+      </w:r>
+      <w:proofErr w:type="spellStart"/>
+      <w:r>
+        <w:rPr>
+          <w:rFonts w:ascii="Consolas" w:hAnsi="Consolas" w:cs="Consolas"/>
+          <w:color w:val="000000"/>
+          <w:sz w:val="19"/>
+          <w:szCs w:val="19"/>
+        </w:rPr>
+        <w:t>maxAngle</w:t>
+      </w:r>
+      <w:proofErr w:type="spellEnd"/>
+      <w:r>
+        <w:rPr>
+          <w:rFonts w:ascii="Consolas" w:hAnsi="Consolas" w:cs="Consolas"/>
+          <w:color w:val="000000"/>
+          <w:sz w:val="19"/>
+          <w:szCs w:val="19"/>
+        </w:rPr>
+        <w:t xml:space="preserve"> </w:t>
+      </w:r>
       <w:bookmarkStart w:id="0" w:name="_GoBack"/>
       <w:bookmarkEnd w:id="0"/>
+      <w:r>
+        <w:rPr>
+          <w:rFonts w:ascii="Consolas" w:hAnsi="Consolas" w:cs="Consolas"/>
+          <w:color w:val="000000"/>
+          <w:sz w:val="19"/>
+          <w:szCs w:val="19"/>
+        </w:rPr>
+        <w:t xml:space="preserve">– </w:t>
+      </w:r>
+      <w:proofErr w:type="spellStart"/>
+      <w:r>
+        <w:rPr>
+          <w:rFonts w:ascii="Consolas" w:hAnsi="Consolas" w:cs="Consolas"/>
+          <w:color w:val="000000"/>
+          <w:sz w:val="19"/>
+          <w:szCs w:val="19"/>
+        </w:rPr>
+        <w:t>minAngle</w:t>
+      </w:r>
+      <w:proofErr w:type="spellEnd"/>
+      <w:r>
+        <w:rPr>
+          <w:rFonts w:ascii="Consolas" w:hAnsi="Consolas" w:cs="Consolas"/>
+          <w:color w:val="000000"/>
+          <w:sz w:val="19"/>
+          <w:szCs w:val="19"/>
+        </w:rPr>
+        <w:t>.</w:t>
+      </w:r>
     </w:p>
     <w:sectPr>
       <w:pgSz w:w="12240" w:h="15840"/>
@@ -1621,6 +2474,95 @@
     <w:multiLevelType w:val="hybridMultilevel"/>
     <w:tmpl w:val="3684B0BA"/>
     <w:lvl w:ilvl="0" w:tplc="DC02C904">
+      <w:start w:val="1"/>
+      <w:numFmt w:val="decimal"/>
+      <w:lvlText w:val="(%1)"/>
+      <w:lvlJc w:val="left"/>
+      <w:pPr>
+        <w:ind w:left="1080" w:hanging="360"/>
+      </w:pPr>
+      <w:rPr>
+        <w:rFonts w:hint="default"/>
+      </w:rPr>
+    </w:lvl>
+    <w:lvl w:ilvl="1" w:tplc="04090019" w:tentative="1">
+      <w:start w:val="1"/>
+      <w:numFmt w:val="lowerLetter"/>
+      <w:lvlText w:val="%2."/>
+      <w:lvlJc w:val="left"/>
+      <w:pPr>
+        <w:ind w:left="1800" w:hanging="360"/>
+      </w:pPr>
+    </w:lvl>
+    <w:lvl w:ilvl="2" w:tplc="0409001B" w:tentative="1">
+      <w:start w:val="1"/>
+      <w:numFmt w:val="lowerRoman"/>
+      <w:lvlText w:val="%3."/>
+      <w:lvlJc w:val="right"/>
+      <w:pPr>
+        <w:ind w:left="2520" w:hanging="180"/>
+      </w:pPr>
+    </w:lvl>
+    <w:lvl w:ilvl="3" w:tplc="0409000F" w:tentative="1">
+      <w:start w:val="1"/>
+      <w:numFmt w:val="decimal"/>
+      <w:lvlText w:val="%4."/>
+      <w:lvlJc w:val="left"/>
+      <w:pPr>
+        <w:ind w:left="3240" w:hanging="360"/>
+      </w:pPr>
+    </w:lvl>
+    <w:lvl w:ilvl="4" w:tplc="04090019" w:tentative="1">
+      <w:start w:val="1"/>
+      <w:numFmt w:val="lowerLetter"/>
+      <w:lvlText w:val="%5."/>
+      <w:lvlJc w:val="left"/>
+      <w:pPr>
+        <w:ind w:left="3960" w:hanging="360"/>
+      </w:pPr>
+    </w:lvl>
+    <w:lvl w:ilvl="5" w:tplc="0409001B" w:tentative="1">
+      <w:start w:val="1"/>
+      <w:numFmt w:val="lowerRoman"/>
+      <w:lvlText w:val="%6."/>
+      <w:lvlJc w:val="right"/>
+      <w:pPr>
+        <w:ind w:left="4680" w:hanging="180"/>
+      </w:pPr>
+    </w:lvl>
+    <w:lvl w:ilvl="6" w:tplc="0409000F" w:tentative="1">
+      <w:start w:val="1"/>
+      <w:numFmt w:val="decimal"/>
+      <w:lvlText w:val="%7."/>
+      <w:lvlJc w:val="left"/>
+      <w:pPr>
+        <w:ind w:left="5400" w:hanging="360"/>
+      </w:pPr>
+    </w:lvl>
+    <w:lvl w:ilvl="7" w:tplc="04090019" w:tentative="1">
+      <w:start w:val="1"/>
+      <w:numFmt w:val="lowerLetter"/>
+      <w:lvlText w:val="%8."/>
+      <w:lvlJc w:val="left"/>
+      <w:pPr>
+        <w:ind w:left="6120" w:hanging="360"/>
+      </w:pPr>
+    </w:lvl>
+    <w:lvl w:ilvl="8" w:tplc="0409001B" w:tentative="1">
+      <w:start w:val="1"/>
+      <w:numFmt w:val="lowerRoman"/>
+      <w:lvlText w:val="%9."/>
+      <w:lvlJc w:val="right"/>
+      <w:pPr>
+        <w:ind w:left="6840" w:hanging="180"/>
+      </w:pPr>
+    </w:lvl>
+  </w:abstractNum>
+  <w:abstractNum w:abstractNumId="6" w15:restartNumberingAfterBreak="0">
+    <w:nsid w:val="7D6A241D"/>
+    <w:multiLevelType w:val="hybridMultilevel"/>
+    <w:tmpl w:val="7806EC58"/>
+    <w:lvl w:ilvl="0" w:tplc="DD88642C">
       <w:start w:val="1"/>
       <w:numFmt w:val="decimal"/>
       <w:lvlText w:val="(%1)"/>
@@ -1722,6 +2664,9 @@
   </w:num>
   <w:num w:numId="6">
     <w:abstractNumId w:val="0"/>
+  </w:num>
+  <w:num w:numId="7">
+    <w:abstractNumId w:val="6"/>
   </w:num>
 </w:numbering>
 </file>
@@ -2427,7 +3372,7 @@
 </file>
 
 <file path=customXml/itemProps1.xml><?xml version="1.0" encoding="utf-8"?>
-<ds:datastoreItem xmlns:ds="http://schemas.openxmlformats.org/officeDocument/2006/customXml" ds:itemID="{DD2CB2B5-5B25-4904-B654-7F02F258F169}">
+<ds:datastoreItem xmlns:ds="http://schemas.openxmlformats.org/officeDocument/2006/customXml" ds:itemID="{E9A13857-8260-4C9F-B0BC-E61A7E84E03F}">
   <ds:schemaRefs>
     <ds:schemaRef ds:uri="http://schemas.openxmlformats.org/officeDocument/2006/bibliography"/>
   </ds:schemaRefs>

</xml_diff>